<commit_message>
Big commit: Rennovations on a Theme
</commit_message>
<xml_diff>
--- a/resume/Resume.docx
+++ b/resume/Resume.docx
@@ -427,8 +427,6 @@
         </w:rPr>
         <w:t xml:space="preserve">               Minor in Mathematics</w:t>
       </w:r>
-      <w:bookmarkStart w:id="0" w:name="_GoBack"/>
-      <w:bookmarkEnd w:id="0"/>
       <w:r>
         <w:rPr>
           <w:sz w:val="20"/>
@@ -471,178 +469,6 @@
         </w:rPr>
         <w:t xml:space="preserve">WORK EXPERIENCE   </w:t>
       </w:r>
-    </w:p>
-    <w:p>
-      <w:pPr>
-        <w:rPr>
-          <w:sz w:val="20"/>
-          <w:szCs w:val="20"/>
-        </w:rPr>
-      </w:pPr>
-      <w:r>
-        <w:rPr>
-          <w:sz w:val="20"/>
-          <w:szCs w:val="20"/>
-        </w:rPr>
-        <w:t xml:space="preserve">       </w:t>
-      </w:r>
-      <w:r>
-        <w:rPr>
-          <w:b/>
-          <w:sz w:val="20"/>
-          <w:szCs w:val="20"/>
-        </w:rPr>
-        <w:t>Engineering Academic and Student Affairs at Texas A&amp;M University</w:t>
-      </w:r>
-      <w:r>
-        <w:rPr>
-          <w:b/>
-          <w:sz w:val="20"/>
-          <w:szCs w:val="20"/>
-        </w:rPr>
-        <w:t>,</w:t>
-      </w:r>
-      <w:r>
-        <w:rPr>
-          <w:sz w:val="20"/>
-          <w:szCs w:val="20"/>
-        </w:rPr>
-        <w:t xml:space="preserve"> College Station, TX</w:t>
-      </w:r>
-      <w:r>
-        <w:rPr>
-          <w:sz w:val="20"/>
-          <w:szCs w:val="20"/>
-        </w:rPr>
-        <w:tab/>
-        <w:t xml:space="preserve">   </w:t>
-      </w:r>
-      <w:r>
-        <w:rPr>
-          <w:sz w:val="20"/>
-          <w:szCs w:val="20"/>
-        </w:rPr>
-        <w:t xml:space="preserve">                     </w:t>
-      </w:r>
-      <w:r>
-        <w:rPr>
-          <w:sz w:val="20"/>
-          <w:szCs w:val="20"/>
-        </w:rPr>
-        <w:t>August 2017 - Present</w:t>
-      </w:r>
-    </w:p>
-    <w:p>
-      <w:pPr>
-        <w:rPr>
-          <w:i/>
-          <w:sz w:val="20"/>
-          <w:szCs w:val="20"/>
-        </w:rPr>
-      </w:pPr>
-      <w:r>
-        <w:rPr>
-          <w:sz w:val="20"/>
-          <w:szCs w:val="20"/>
-        </w:rPr>
-        <w:t xml:space="preserve">       </w:t>
-      </w:r>
-      <w:r>
-        <w:rPr>
-          <w:i/>
-          <w:sz w:val="20"/>
-          <w:szCs w:val="20"/>
-        </w:rPr>
-        <w:t>ENGR 111 Peer Teacher</w:t>
-      </w:r>
-      <w:r>
-        <w:rPr>
-          <w:i/>
-          <w:sz w:val="20"/>
-          <w:szCs w:val="20"/>
-        </w:rPr>
-        <w:t xml:space="preserve"> (2016) and Peer Teaching Supervisor (2017)</w:t>
-      </w:r>
-    </w:p>
-    <w:p>
-      <w:pPr>
-        <w:numPr>
-          <w:ilvl w:val="0"/>
-          <w:numId w:val="1"/>
-        </w:numPr>
-        <w:spacing w:line="240" w:lineRule="auto"/>
-        <w:ind w:hanging="360"/>
-        <w:contextualSpacing/>
-        <w:rPr>
-          <w:sz w:val="20"/>
-          <w:szCs w:val="20"/>
-        </w:rPr>
-      </w:pPr>
-      <w:r>
-        <w:rPr>
-          <w:sz w:val="20"/>
-          <w:szCs w:val="20"/>
-        </w:rPr>
-        <w:t>Foster engineering m</w:t>
-      </w:r>
-      <w:r>
-        <w:rPr>
-          <w:sz w:val="20"/>
-          <w:szCs w:val="20"/>
-        </w:rPr>
-        <w:t>indsets and mentored</w:t>
-      </w:r>
-      <w:r>
-        <w:rPr>
-          <w:sz w:val="20"/>
-          <w:szCs w:val="20"/>
-        </w:rPr>
-        <w:t xml:space="preserve"> freshman-l</w:t>
-      </w:r>
-      <w:r>
-        <w:rPr>
-          <w:sz w:val="20"/>
-          <w:szCs w:val="20"/>
-        </w:rPr>
-        <w:t>evel engineers to think algorithmically</w:t>
-      </w:r>
-      <w:r>
-        <w:rPr>
-          <w:sz w:val="20"/>
-          <w:szCs w:val="20"/>
-        </w:rPr>
-        <w:t xml:space="preserve"> 10-20 hours per week </w:t>
-      </w:r>
-    </w:p>
-    <w:p>
-      <w:pPr>
-        <w:numPr>
-          <w:ilvl w:val="0"/>
-          <w:numId w:val="1"/>
-        </w:numPr>
-        <w:spacing w:line="240" w:lineRule="auto"/>
-        <w:ind w:hanging="360"/>
-        <w:contextualSpacing/>
-        <w:rPr>
-          <w:sz w:val="20"/>
-          <w:szCs w:val="20"/>
-        </w:rPr>
-      </w:pPr>
-      <w:r>
-        <w:rPr>
-          <w:sz w:val="20"/>
-          <w:szCs w:val="20"/>
-        </w:rPr>
-        <w:t>Continued to motivate my students and peers as supervisor in 2017 by leading weekly organizational meetings</w:t>
-      </w:r>
-    </w:p>
-    <w:p>
-      <w:pPr>
-        <w:rPr>
-          <w:sz w:val="20"/>
-          <w:szCs w:val="20"/>
-        </w:rPr>
-      </w:pPr>
     </w:p>
     <w:p>
       <w:pPr>
@@ -667,7 +493,7 @@
           <w:sz w:val="20"/>
           <w:szCs w:val="20"/>
         </w:rPr>
-        <w:t xml:space="preserve">       Office Depot</w:t>
+        <w:t xml:space="preserve">       </w:t>
       </w:r>
       <w:r>
         <w:rPr>
@@ -675,7 +501,7 @@
           <w:sz w:val="20"/>
           <w:szCs w:val="20"/>
         </w:rPr>
-        <w:t xml:space="preserve"> Office Max</w:t>
+        <w:t>Lockheed Martin Enterprise Business Services</w:t>
       </w:r>
       <w:r>
         <w:rPr>
@@ -690,7 +516,14 @@
           <w:sz w:val="20"/>
           <w:szCs w:val="20"/>
         </w:rPr>
-        <w:t xml:space="preserve">Oak Ridge North, TX </w:t>
+        <w:t>Grand Prairie</w:t>
+      </w:r>
+      <w:r>
+        <w:rPr>
+          <w:sz w:val="20"/>
+          <w:szCs w:val="20"/>
+        </w:rPr>
+        <w:t xml:space="preserve">, TX </w:t>
       </w:r>
       <w:r>
         <w:rPr>
@@ -706,23 +539,35 @@
           <w:szCs w:val="20"/>
         </w:rPr>
         <w:tab/>
+        <w:t xml:space="preserve">                                                                  May 201</w:t>
+      </w:r>
+      <w:r>
+        <w:rPr>
+          <w:sz w:val="20"/>
+          <w:szCs w:val="20"/>
+        </w:rPr>
+        <w:t>8</w:t>
+      </w:r>
+      <w:r>
+        <w:rPr>
+          <w:sz w:val="20"/>
+          <w:szCs w:val="20"/>
+        </w:rPr>
+        <w:t xml:space="preserve"> - August 201</w:t>
+      </w:r>
+      <w:r>
+        <w:rPr>
+          <w:sz w:val="20"/>
+          <w:szCs w:val="20"/>
+        </w:rPr>
+        <w:t>8</w:t>
+      </w:r>
+      <w:r>
+        <w:rPr>
+          <w:sz w:val="20"/>
+          <w:szCs w:val="20"/>
+        </w:rPr>
         <w:t xml:space="preserve"> </w:t>
-      </w:r>
-      <w:r>
-        <w:rPr>
-          <w:sz w:val="20"/>
-          <w:szCs w:val="20"/>
-        </w:rPr>
-        <w:tab/>
-        <w:t xml:space="preserve"> </w:t>
-      </w:r>
-      <w:r>
-        <w:rPr>
-          <w:sz w:val="20"/>
-          <w:szCs w:val="20"/>
-        </w:rPr>
-        <w:tab/>
-        <w:t xml:space="preserve">                                                                  May 2017 - August 2017 </w:t>
       </w:r>
     </w:p>
     <w:p>
@@ -741,7 +586,14 @@
           <w:sz w:val="20"/>
           <w:szCs w:val="20"/>
         </w:rPr>
-        <w:t xml:space="preserve">Retail Sales Consultant </w:t>
+        <w:t>Applications Intern</w:t>
+      </w:r>
+      <w:r>
+        <w:rPr>
+          <w:sz w:val="20"/>
+          <w:szCs w:val="20"/>
+        </w:rPr>
+        <w:t xml:space="preserve"> </w:t>
       </w:r>
     </w:p>
     <w:p>
@@ -763,28 +615,7 @@
           <w:sz w:val="20"/>
           <w:szCs w:val="20"/>
         </w:rPr>
-        <w:t xml:space="preserve">Promoted </w:t>
-      </w:r>
-      <w:r>
-        <w:rPr>
-          <w:sz w:val="20"/>
-          <w:szCs w:val="20"/>
-        </w:rPr>
-        <w:t xml:space="preserve">customer service and sales of insurance bundles on </w:t>
-      </w:r>
-      <w:r>
-        <w:rPr>
-          <w:sz w:val="20"/>
-          <w:szCs w:val="20"/>
-        </w:rPr>
-        <w:t>home and office supplies</w:t>
-      </w:r>
-      <w:r>
-        <w:rPr>
-          <w:sz w:val="20"/>
-          <w:szCs w:val="20"/>
-        </w:rPr>
-        <w:t xml:space="preserve"> and technology part-time</w:t>
+        <w:t>Supported corporate operations in areas such as Accounting and Production Operations by optimizing daily processes</w:t>
       </w:r>
       <w:r>
         <w:rPr>
@@ -796,19 +627,253 @@
     </w:p>
     <w:p>
       <w:pPr>
-        <w:tabs>
-          <w:tab w:val="center" w:pos="3095"/>
-          <w:tab w:val="center" w:pos="5761"/>
-          <w:tab w:val="right" w:pos="9357"/>
-        </w:tabs>
-        <w:spacing w:after="0" w:line="240" w:lineRule="auto"/>
+        <w:numPr>
+          <w:ilvl w:val="0"/>
+          <w:numId w:val="1"/>
+        </w:numPr>
+        <w:spacing w:line="240" w:lineRule="auto"/>
+        <w:ind w:hanging="360"/>
+        <w:contextualSpacing/>
+        <w:rPr>
+          <w:sz w:val="20"/>
+          <w:szCs w:val="20"/>
+        </w:rPr>
+      </w:pPr>
+      <w:r>
+        <w:rPr>
+          <w:sz w:val="20"/>
+          <w:szCs w:val="20"/>
+        </w:rPr>
+        <w:t>Pioneered solutions in SAP HANA Extended Services to be used as web development tools for several database purposes</w:t>
+      </w:r>
+    </w:p>
+    <w:p>
+      <w:pPr>
+        <w:numPr>
+          <w:ilvl w:val="0"/>
+          <w:numId w:val="1"/>
+        </w:numPr>
+        <w:spacing w:line="240" w:lineRule="auto"/>
+        <w:ind w:hanging="360"/>
+        <w:contextualSpacing/>
+        <w:rPr>
+          <w:sz w:val="20"/>
+          <w:szCs w:val="20"/>
+        </w:rPr>
+      </w:pPr>
+      <w:r>
+        <w:rPr>
+          <w:sz w:val="20"/>
+          <w:szCs w:val="20"/>
+        </w:rPr>
+        <w:t>Applied knowledge of SQL and RDBMS to JavaScript, as well as web scraping in Python and beginner forecasting in R</w:t>
+      </w:r>
+    </w:p>
+    <w:p>
+      <w:pPr>
         <w:ind w:left="0" w:firstLine="0"/>
-        <w:contextualSpacing/>
-        <w:rPr>
-          <w:sz w:val="20"/>
-          <w:szCs w:val="20"/>
-        </w:rPr>
-      </w:pPr>
+        <w:rPr>
+          <w:sz w:val="20"/>
+          <w:szCs w:val="20"/>
+        </w:rPr>
+      </w:pPr>
+    </w:p>
+    <w:p>
+      <w:pPr>
+        <w:rPr>
+          <w:sz w:val="20"/>
+          <w:szCs w:val="20"/>
+        </w:rPr>
+      </w:pPr>
+      <w:r>
+        <w:rPr>
+          <w:b/>
+          <w:sz w:val="20"/>
+          <w:szCs w:val="20"/>
+        </w:rPr>
+        <w:t xml:space="preserve">       </w:t>
+      </w:r>
+      <w:r>
+        <w:rPr>
+          <w:b/>
+          <w:sz w:val="20"/>
+          <w:szCs w:val="20"/>
+        </w:rPr>
+        <w:t>Engineering Academic and Student Affairs at Texas A&amp;M University</w:t>
+      </w:r>
+      <w:r>
+        <w:rPr>
+          <w:b/>
+          <w:sz w:val="20"/>
+          <w:szCs w:val="20"/>
+        </w:rPr>
+        <w:t>,</w:t>
+      </w:r>
+      <w:r>
+        <w:rPr>
+          <w:sz w:val="20"/>
+          <w:szCs w:val="20"/>
+        </w:rPr>
+        <w:t xml:space="preserve"> College Station, TX</w:t>
+      </w:r>
+      <w:r>
+        <w:rPr>
+          <w:sz w:val="20"/>
+          <w:szCs w:val="20"/>
+        </w:rPr>
+        <w:tab/>
+        <w:t xml:space="preserve">   </w:t>
+      </w:r>
+      <w:r>
+        <w:rPr>
+          <w:sz w:val="20"/>
+          <w:szCs w:val="20"/>
+        </w:rPr>
+        <w:t xml:space="preserve">                     </w:t>
+      </w:r>
+      <w:r>
+        <w:rPr>
+          <w:sz w:val="20"/>
+          <w:szCs w:val="20"/>
+        </w:rPr>
+        <w:t>August 2017 - Present</w:t>
+      </w:r>
+    </w:p>
+    <w:p>
+      <w:pPr>
+        <w:rPr>
+          <w:i/>
+          <w:sz w:val="20"/>
+          <w:szCs w:val="20"/>
+        </w:rPr>
+      </w:pPr>
+      <w:r>
+        <w:rPr>
+          <w:sz w:val="20"/>
+          <w:szCs w:val="20"/>
+        </w:rPr>
+        <w:t xml:space="preserve">       </w:t>
+      </w:r>
+      <w:r>
+        <w:rPr>
+          <w:i/>
+          <w:sz w:val="20"/>
+          <w:szCs w:val="20"/>
+        </w:rPr>
+        <w:t>ENGR 111 Peer Teacher</w:t>
+      </w:r>
+      <w:r>
+        <w:rPr>
+          <w:i/>
+          <w:sz w:val="20"/>
+          <w:szCs w:val="20"/>
+        </w:rPr>
+        <w:t xml:space="preserve"> (201</w:t>
+      </w:r>
+      <w:r>
+        <w:rPr>
+          <w:i/>
+          <w:sz w:val="20"/>
+          <w:szCs w:val="20"/>
+        </w:rPr>
+        <w:t>7</w:t>
+      </w:r>
+      <w:r>
+        <w:rPr>
+          <w:i/>
+          <w:sz w:val="20"/>
+          <w:szCs w:val="20"/>
+        </w:rPr>
+        <w:t>) and Peer Teaching Supervisor (201</w:t>
+      </w:r>
+      <w:r>
+        <w:rPr>
+          <w:i/>
+          <w:sz w:val="20"/>
+          <w:szCs w:val="20"/>
+        </w:rPr>
+        <w:t>8</w:t>
+      </w:r>
+      <w:r>
+        <w:rPr>
+          <w:i/>
+          <w:sz w:val="20"/>
+          <w:szCs w:val="20"/>
+        </w:rPr>
+        <w:t>)</w:t>
+      </w:r>
+    </w:p>
+    <w:p>
+      <w:pPr>
+        <w:numPr>
+          <w:ilvl w:val="0"/>
+          <w:numId w:val="1"/>
+        </w:numPr>
+        <w:spacing w:line="240" w:lineRule="auto"/>
+        <w:ind w:hanging="360"/>
+        <w:contextualSpacing/>
+        <w:rPr>
+          <w:sz w:val="20"/>
+          <w:szCs w:val="20"/>
+        </w:rPr>
+      </w:pPr>
+      <w:r>
+        <w:rPr>
+          <w:sz w:val="20"/>
+          <w:szCs w:val="20"/>
+        </w:rPr>
+        <w:t>Foster engineering m</w:t>
+      </w:r>
+      <w:r>
+        <w:rPr>
+          <w:sz w:val="20"/>
+          <w:szCs w:val="20"/>
+        </w:rPr>
+        <w:t>indsets and mentored</w:t>
+      </w:r>
+      <w:r>
+        <w:rPr>
+          <w:sz w:val="20"/>
+          <w:szCs w:val="20"/>
+        </w:rPr>
+        <w:t xml:space="preserve"> freshman-l</w:t>
+      </w:r>
+      <w:r>
+        <w:rPr>
+          <w:sz w:val="20"/>
+          <w:szCs w:val="20"/>
+        </w:rPr>
+        <w:t>evel engineers to think algorithmically</w:t>
+      </w:r>
+      <w:r>
+        <w:rPr>
+          <w:sz w:val="20"/>
+          <w:szCs w:val="20"/>
+        </w:rPr>
+        <w:t xml:space="preserve"> 10-20 hours per week </w:t>
+      </w:r>
+    </w:p>
+    <w:p>
+      <w:pPr>
+        <w:numPr>
+          <w:ilvl w:val="0"/>
+          <w:numId w:val="1"/>
+        </w:numPr>
+        <w:spacing w:line="240" w:lineRule="auto"/>
+        <w:ind w:hanging="360"/>
+        <w:contextualSpacing/>
+        <w:rPr>
+          <w:sz w:val="20"/>
+          <w:szCs w:val="20"/>
+        </w:rPr>
+      </w:pPr>
+      <w:r>
+        <w:rPr>
+          <w:sz w:val="20"/>
+          <w:szCs w:val="20"/>
+        </w:rPr>
+        <w:t>Continue to motivate my students and peers as supervisor</w:t>
+      </w:r>
       <w:r>
         <w:rPr>
           <w:sz w:val="20"/>
@@ -816,6 +881,31 @@
         </w:rPr>
         <w:t xml:space="preserve"> </w:t>
       </w:r>
+      <w:r>
+        <w:rPr>
+          <w:sz w:val="20"/>
+          <w:szCs w:val="20"/>
+        </w:rPr>
+        <w:t>by leading weekly organizational meetings</w:t>
+      </w:r>
+      <w:r>
+        <w:rPr>
+          <w:sz w:val="20"/>
+          <w:szCs w:val="20"/>
+        </w:rPr>
+        <w:t xml:space="preserve"> as of Spring 2018</w:t>
+      </w:r>
+    </w:p>
+    <w:p>
+      <w:pPr>
+        <w:spacing w:line="240" w:lineRule="auto"/>
+        <w:ind w:left="705" w:firstLine="0"/>
+        <w:contextualSpacing/>
+        <w:rPr>
+          <w:sz w:val="20"/>
+          <w:szCs w:val="20"/>
+        </w:rPr>
+      </w:pPr>
     </w:p>
     <w:p>
       <w:pPr>
@@ -1077,7 +1167,14 @@
           <w:sz w:val="20"/>
           <w:szCs w:val="20"/>
         </w:rPr>
-        <w:t>Experiment in UNREAL Engine, using C++ in Visual Studios when necessary and communicate findings through OneNote</w:t>
+        <w:t>Experiment in UNREAL Engine, using C++ in Visual Studios when necessary and communicate findings</w:t>
+      </w:r>
+      <w:r>
+        <w:rPr>
+          <w:sz w:val="20"/>
+          <w:szCs w:val="20"/>
+        </w:rPr>
+        <w:t xml:space="preserve"> to team members</w:t>
       </w:r>
     </w:p>
     <w:p>
@@ -1106,7 +1203,7 @@
           <w:sz w:val="20"/>
           <w:szCs w:val="20"/>
         </w:rPr>
-        <w:t>RELEVANT COURSEWORK &amp; EXPERIENCE</w:t>
+        <w:t>RELEVANT COURSEWORK</w:t>
       </w:r>
     </w:p>
     <w:p>
@@ -1125,209 +1222,46 @@
           <w:sz w:val="20"/>
           <w:szCs w:val="20"/>
         </w:rPr>
-        <w:t>Honors Foundations of Engineering (ENGR 111 &amp; 112),</w:t>
-      </w:r>
-      <w:r>
-        <w:rPr>
-          <w:sz w:val="20"/>
-          <w:szCs w:val="20"/>
-        </w:rPr>
-        <w:t xml:space="preserve"> Texas A&amp;M University</w:t>
-      </w:r>
-      <w:r>
-        <w:rPr>
-          <w:sz w:val="20"/>
-          <w:szCs w:val="20"/>
-        </w:rPr>
-        <w:tab/>
-      </w:r>
-      <w:r>
-        <w:rPr>
-          <w:sz w:val="20"/>
-          <w:szCs w:val="20"/>
-        </w:rPr>
-        <w:tab/>
-      </w:r>
-      <w:r>
-        <w:rPr>
-          <w:sz w:val="20"/>
-          <w:szCs w:val="20"/>
-        </w:rPr>
-        <w:tab/>
-        <w:t xml:space="preserve">      Fall 2016 - Spring 2017</w:t>
-      </w:r>
-    </w:p>
-    <w:p>
-      <w:pPr>
-        <w:numPr>
-          <w:ilvl w:val="0"/>
-          <w:numId w:val="2"/>
-        </w:numPr>
+        <w:t xml:space="preserve">Fall 2018: </w:t>
+      </w:r>
+      <w:r>
+        <w:rPr>
+          <w:sz w:val="20"/>
+          <w:szCs w:val="20"/>
+        </w:rPr>
+        <w:t>Programming Studio, Computer Systems, Embedded Programming in C, and Digital Design</w:t>
+      </w:r>
+    </w:p>
+    <w:p>
+      <w:pPr>
         <w:spacing w:line="240" w:lineRule="auto"/>
-        <w:ind w:hanging="360"/>
-        <w:contextualSpacing/>
-        <w:rPr>
-          <w:sz w:val="20"/>
-          <w:szCs w:val="20"/>
-        </w:rPr>
-      </w:pPr>
-      <w:r>
-        <w:rPr>
-          <w:sz w:val="20"/>
-          <w:szCs w:val="20"/>
-        </w:rPr>
-        <w:t xml:space="preserve">Solve challenging engineering problems by coding solutions in </w:t>
-      </w:r>
-      <w:proofErr w:type="spellStart"/>
-      <w:r>
-        <w:rPr>
-          <w:sz w:val="20"/>
-          <w:szCs w:val="20"/>
-        </w:rPr>
-        <w:t>Matlab</w:t>
-      </w:r>
-      <w:proofErr w:type="spellEnd"/>
-      <w:r>
-        <w:rPr>
-          <w:sz w:val="20"/>
-          <w:szCs w:val="20"/>
-        </w:rPr>
-        <w:t xml:space="preserve"> and submitting through Cody Coursework</w:t>
-      </w:r>
-    </w:p>
-    <w:p>
-      <w:pPr>
-        <w:numPr>
-          <w:ilvl w:val="0"/>
-          <w:numId w:val="2"/>
-        </w:numPr>
+        <w:ind w:left="355"/>
+        <w:contextualSpacing/>
+        <w:rPr>
+          <w:sz w:val="20"/>
+          <w:szCs w:val="20"/>
+        </w:rPr>
+      </w:pPr>
+      <w:r>
+        <w:rPr>
+          <w:b/>
+          <w:sz w:val="20"/>
+          <w:szCs w:val="20"/>
+        </w:rPr>
+        <w:t>Spring 2019:</w:t>
+      </w:r>
+      <w:r>
+        <w:rPr>
+          <w:sz w:val="20"/>
+          <w:szCs w:val="20"/>
+        </w:rPr>
+        <w:t xml:space="preserve"> Product Development (Embedded Systems), Analysis of Algorithms, Cryptography, Human Computer Interaction</w:t>
+      </w:r>
+    </w:p>
+    <w:p>
+      <w:pPr>
         <w:spacing w:line="240" w:lineRule="auto"/>
-        <w:ind w:hanging="360"/>
-        <w:contextualSpacing/>
-        <w:rPr>
-          <w:sz w:val="20"/>
-          <w:szCs w:val="20"/>
-        </w:rPr>
-      </w:pPr>
-      <w:r>
-        <w:rPr>
-          <w:sz w:val="20"/>
-          <w:szCs w:val="20"/>
-        </w:rPr>
-        <w:t xml:space="preserve">Work in teams of 4 and 6 to build and program </w:t>
-      </w:r>
-      <w:r>
-        <w:rPr>
-          <w:sz w:val="20"/>
-          <w:szCs w:val="20"/>
-        </w:rPr>
-        <w:t>robots and communicate findings to peers and professors</w:t>
-      </w:r>
-    </w:p>
-    <w:p>
-      <w:pPr>
-        <w:numPr>
-          <w:ilvl w:val="0"/>
-          <w:numId w:val="2"/>
-        </w:numPr>
-        <w:spacing w:line="240" w:lineRule="auto"/>
-        <w:ind w:hanging="360"/>
-        <w:contextualSpacing/>
-        <w:rPr>
-          <w:sz w:val="20"/>
-          <w:szCs w:val="20"/>
-        </w:rPr>
-      </w:pPr>
-      <w:r>
-        <w:rPr>
-          <w:sz w:val="20"/>
-          <w:szCs w:val="20"/>
-        </w:rPr>
-        <w:t xml:space="preserve">Manipulate data and simple data structures in Excel, LabVIEW, and </w:t>
-      </w:r>
-      <w:proofErr w:type="spellStart"/>
-      <w:r>
-        <w:rPr>
-          <w:sz w:val="20"/>
-          <w:szCs w:val="20"/>
-        </w:rPr>
-        <w:t>Matlab</w:t>
-      </w:r>
-      <w:proofErr w:type="spellEnd"/>
-    </w:p>
-    <w:p>
-      <w:pPr>
-        <w:spacing w:line="240" w:lineRule="auto"/>
-        <w:contextualSpacing/>
-        <w:rPr>
-          <w:b/>
-          <w:sz w:val="20"/>
-          <w:szCs w:val="20"/>
-        </w:rPr>
-      </w:pPr>
-    </w:p>
-    <w:p>
-      <w:pPr>
-        <w:spacing w:line="240" w:lineRule="auto"/>
-        <w:contextualSpacing/>
-        <w:rPr>
-          <w:sz w:val="20"/>
-          <w:szCs w:val="20"/>
-        </w:rPr>
-      </w:pPr>
-      <w:r>
-        <w:rPr>
-          <w:b/>
-          <w:sz w:val="20"/>
-          <w:szCs w:val="20"/>
-        </w:rPr>
-        <w:t xml:space="preserve">       Fall 2017: </w:t>
-      </w:r>
-      <w:r>
-        <w:rPr>
-          <w:sz w:val="20"/>
-          <w:szCs w:val="20"/>
-        </w:rPr>
-        <w:t xml:space="preserve">Honors </w:t>
-      </w:r>
-      <w:r>
-        <w:rPr>
-          <w:sz w:val="20"/>
-          <w:szCs w:val="20"/>
-        </w:rPr>
-        <w:t>Discrete Structures of Computing, Honors Intro to Program Design (C++), Intro to Computing</w:t>
-      </w:r>
-    </w:p>
-    <w:p>
-      <w:pPr>
-        <w:spacing w:line="240" w:lineRule="auto"/>
-        <w:contextualSpacing/>
-        <w:rPr>
-          <w:sz w:val="20"/>
-          <w:szCs w:val="20"/>
-        </w:rPr>
-      </w:pPr>
-      <w:r>
-        <w:rPr>
-          <w:b/>
-          <w:sz w:val="20"/>
-          <w:szCs w:val="20"/>
-        </w:rPr>
-        <w:tab/>
-        <w:t xml:space="preserve">       Spring 2018:</w:t>
-      </w:r>
-      <w:r>
-        <w:rPr>
-          <w:sz w:val="20"/>
-          <w:szCs w:val="20"/>
-        </w:rPr>
-        <w:t xml:space="preserve"> Honors Data Structures and Algorithms, Computer Organization, and Programming Languages</w:t>
-      </w:r>
-    </w:p>
-    <w:p>
-      <w:pPr>
-        <w:spacing w:after="17" w:line="240" w:lineRule="auto"/>
-        <w:ind w:left="0" w:firstLine="0"/>
+        <w:ind w:left="705" w:firstLine="0"/>
         <w:contextualSpacing/>
         <w:rPr>
           <w:b/>
@@ -1381,14 +1315,7 @@
           <w:sz w:val="20"/>
           <w:szCs w:val="20"/>
         </w:rPr>
-        <w:t xml:space="preserve">       Honors Housing Community</w:t>
-      </w:r>
-      <w:r>
-        <w:rPr>
-          <w:sz w:val="20"/>
-          <w:szCs w:val="20"/>
-        </w:rPr>
-        <w:t>, Texas A&amp;M University Honors Programs</w:t>
+        <w:t xml:space="preserve">       </w:t>
       </w:r>
       <w:r>
         <w:rPr>
@@ -1396,66 +1323,79 @@
           <w:sz w:val="20"/>
           <w:szCs w:val="20"/>
         </w:rPr>
-        <w:t xml:space="preserve"> </w:t>
-      </w:r>
-      <w:r>
-        <w:rPr>
-          <w:b/>
-          <w:sz w:val="20"/>
-          <w:szCs w:val="20"/>
-        </w:rPr>
-        <w:tab/>
-      </w:r>
-      <w:r>
-        <w:rPr>
-          <w:b/>
-          <w:sz w:val="20"/>
-          <w:szCs w:val="20"/>
-        </w:rPr>
-        <w:tab/>
-        <w:t xml:space="preserve"> </w:t>
-      </w:r>
-      <w:r>
-        <w:rPr>
-          <w:b/>
-          <w:sz w:val="20"/>
-          <w:szCs w:val="20"/>
-        </w:rPr>
-        <w:tab/>
-      </w:r>
-      <w:r>
-        <w:rPr>
-          <w:b/>
-          <w:sz w:val="20"/>
-          <w:szCs w:val="20"/>
-        </w:rPr>
-        <w:t xml:space="preserve">                                       </w:t>
-      </w:r>
-      <w:r>
-        <w:rPr>
-          <w:sz w:val="20"/>
-          <w:szCs w:val="20"/>
-        </w:rPr>
-        <w:t xml:space="preserve">August 2016 - Present </w:t>
-      </w:r>
-    </w:p>
-    <w:p>
-      <w:pPr>
-        <w:pStyle w:val="Heading2"/>
+        <w:t xml:space="preserve"> Texas A&amp;M University Wind Symphony, </w:t>
+      </w:r>
+      <w:r>
+        <w:rPr>
+          <w:sz w:val="20"/>
+          <w:szCs w:val="20"/>
+        </w:rPr>
+        <w:t>Texas A&amp;M University</w:t>
+      </w:r>
+      <w:r>
+        <w:rPr>
+          <w:sz w:val="20"/>
+          <w:szCs w:val="20"/>
+        </w:rPr>
+        <w:tab/>
+      </w:r>
+      <w:r>
+        <w:rPr>
+          <w:sz w:val="20"/>
+          <w:szCs w:val="20"/>
+        </w:rPr>
+        <w:tab/>
+      </w:r>
+      <w:r>
+        <w:rPr>
+          <w:sz w:val="20"/>
+          <w:szCs w:val="20"/>
+        </w:rPr>
+        <w:tab/>
+      </w:r>
+      <w:r>
+        <w:rPr>
+          <w:sz w:val="20"/>
+          <w:szCs w:val="20"/>
+        </w:rPr>
+        <w:tab/>
+        <w:t xml:space="preserve">                                       August 2016 – Present</w:t>
+      </w:r>
+    </w:p>
+    <w:p>
+      <w:pPr>
+        <w:tabs>
+          <w:tab w:val="center" w:pos="1637"/>
+          <w:tab w:val="center" w:pos="3601"/>
+          <w:tab w:val="center" w:pos="4321"/>
+          <w:tab w:val="center" w:pos="5041"/>
+          <w:tab w:val="center" w:pos="5761"/>
+          <w:tab w:val="center" w:pos="6481"/>
+          <w:tab w:val="center" w:pos="7201"/>
+          <w:tab w:val="right" w:pos="9357"/>
+        </w:tabs>
         <w:spacing w:line="240" w:lineRule="auto"/>
-        <w:ind w:left="355"/>
-        <w:contextualSpacing/>
-        <w:rPr>
-          <w:sz w:val="20"/>
-          <w:szCs w:val="20"/>
-        </w:rPr>
-      </w:pPr>
-      <w:r>
-        <w:rPr>
-          <w:sz w:val="20"/>
-          <w:szCs w:val="20"/>
-        </w:rPr>
-        <w:t>Honors Family Member</w:t>
+        <w:ind w:left="0" w:firstLine="0"/>
+        <w:contextualSpacing/>
+        <w:rPr>
+          <w:sz w:val="20"/>
+          <w:szCs w:val="20"/>
+        </w:rPr>
+      </w:pPr>
+      <w:r>
+        <w:rPr>
+          <w:sz w:val="20"/>
+          <w:szCs w:val="20"/>
+        </w:rPr>
+        <w:t xml:space="preserve">        </w:t>
+      </w:r>
+      <w:r>
+        <w:rPr>
+          <w:i/>
+          <w:sz w:val="20"/>
+          <w:szCs w:val="20"/>
+        </w:rPr>
+        <w:t>Trumpet Player and Soloist</w:t>
       </w:r>
     </w:p>
     <w:p>
@@ -1477,6 +1417,177 @@
           <w:sz w:val="20"/>
           <w:szCs w:val="20"/>
         </w:rPr>
+        <w:t xml:space="preserve">Rehearse and perform with the highest-ranking wind band at Texas A&amp;M University for 5 hours a week </w:t>
+      </w:r>
+      <w:r>
+        <w:rPr>
+          <w:sz w:val="20"/>
+          <w:szCs w:val="20"/>
+        </w:rPr>
+        <w:t xml:space="preserve">  </w:t>
+      </w:r>
+      <w:bookmarkStart w:id="0" w:name="_GoBack"/>
+      <w:bookmarkEnd w:id="0"/>
+    </w:p>
+    <w:p>
+      <w:pPr>
+        <w:tabs>
+          <w:tab w:val="center" w:pos="1637"/>
+          <w:tab w:val="center" w:pos="3601"/>
+          <w:tab w:val="center" w:pos="4321"/>
+          <w:tab w:val="center" w:pos="5041"/>
+          <w:tab w:val="center" w:pos="5761"/>
+          <w:tab w:val="center" w:pos="6481"/>
+          <w:tab w:val="center" w:pos="7201"/>
+          <w:tab w:val="right" w:pos="9357"/>
+        </w:tabs>
+        <w:spacing w:line="240" w:lineRule="auto"/>
+        <w:ind w:left="0" w:firstLine="0"/>
+        <w:contextualSpacing/>
+        <w:rPr>
+          <w:sz w:val="20"/>
+          <w:szCs w:val="20"/>
+        </w:rPr>
+      </w:pPr>
+      <w:r>
+        <w:rPr>
+          <w:b/>
+          <w:sz w:val="20"/>
+          <w:szCs w:val="20"/>
+        </w:rPr>
+        <w:t xml:space="preserve">        </w:t>
+      </w:r>
+      <w:r>
+        <w:rPr>
+          <w:b/>
+          <w:sz w:val="20"/>
+          <w:szCs w:val="20"/>
+        </w:rPr>
+        <w:t>Honors Housing Community</w:t>
+      </w:r>
+      <w:r>
+        <w:rPr>
+          <w:sz w:val="20"/>
+          <w:szCs w:val="20"/>
+        </w:rPr>
+        <w:t>, Texas A&amp;M University Honors Programs</w:t>
+      </w:r>
+      <w:r>
+        <w:rPr>
+          <w:b/>
+          <w:sz w:val="20"/>
+          <w:szCs w:val="20"/>
+        </w:rPr>
+        <w:t xml:space="preserve"> </w:t>
+      </w:r>
+      <w:r>
+        <w:rPr>
+          <w:b/>
+          <w:sz w:val="20"/>
+          <w:szCs w:val="20"/>
+        </w:rPr>
+        <w:tab/>
+      </w:r>
+      <w:r>
+        <w:rPr>
+          <w:b/>
+          <w:sz w:val="20"/>
+          <w:szCs w:val="20"/>
+        </w:rPr>
+        <w:tab/>
+        <w:t xml:space="preserve"> </w:t>
+      </w:r>
+      <w:r>
+        <w:rPr>
+          <w:b/>
+          <w:sz w:val="20"/>
+          <w:szCs w:val="20"/>
+        </w:rPr>
+        <w:tab/>
+      </w:r>
+      <w:r>
+        <w:rPr>
+          <w:b/>
+          <w:sz w:val="20"/>
+          <w:szCs w:val="20"/>
+        </w:rPr>
+        <w:t xml:space="preserve">                                  </w:t>
+      </w:r>
+      <w:r>
+        <w:rPr>
+          <w:sz w:val="20"/>
+          <w:szCs w:val="20"/>
+        </w:rPr>
+        <w:t xml:space="preserve">August 2016 </w:t>
+      </w:r>
+      <w:r>
+        <w:rPr>
+          <w:sz w:val="20"/>
+          <w:szCs w:val="20"/>
+        </w:rPr>
+        <w:t>–</w:t>
+      </w:r>
+      <w:r>
+        <w:rPr>
+          <w:sz w:val="20"/>
+          <w:szCs w:val="20"/>
+        </w:rPr>
+        <w:t xml:space="preserve"> </w:t>
+      </w:r>
+      <w:r>
+        <w:rPr>
+          <w:sz w:val="20"/>
+          <w:szCs w:val="20"/>
+        </w:rPr>
+        <w:t>May 2017</w:t>
+      </w:r>
+      <w:r>
+        <w:rPr>
+          <w:sz w:val="20"/>
+          <w:szCs w:val="20"/>
+        </w:rPr>
+        <w:t xml:space="preserve"> </w:t>
+      </w:r>
+    </w:p>
+    <w:p>
+      <w:pPr>
+        <w:pStyle w:val="Heading2"/>
+        <w:spacing w:line="240" w:lineRule="auto"/>
+        <w:ind w:left="355"/>
+        <w:contextualSpacing/>
+        <w:rPr>
+          <w:sz w:val="20"/>
+          <w:szCs w:val="20"/>
+        </w:rPr>
+      </w:pPr>
+      <w:r>
+        <w:rPr>
+          <w:sz w:val="20"/>
+          <w:szCs w:val="20"/>
+        </w:rPr>
+        <w:t>Honors Family Member</w:t>
+      </w:r>
+      <w:bookmarkStart w:id="1" w:name="_Hlk529347920"/>
+    </w:p>
+    <w:p>
+      <w:pPr>
+        <w:numPr>
+          <w:ilvl w:val="0"/>
+          <w:numId w:val="2"/>
+        </w:numPr>
+        <w:spacing w:line="240" w:lineRule="auto"/>
+        <w:ind w:hanging="360"/>
+        <w:contextualSpacing/>
+        <w:rPr>
+          <w:sz w:val="20"/>
+          <w:szCs w:val="20"/>
+        </w:rPr>
+      </w:pPr>
+      <w:r>
+        <w:rPr>
+          <w:sz w:val="20"/>
+          <w:szCs w:val="20"/>
+        </w:rPr>
         <w:t>Collaboratively discuss professionalism and academics with group of 10 University Honors freshmen weekly</w:t>
       </w:r>
       <w:r>
@@ -1487,6 +1598,7 @@
         <w:t xml:space="preserve">  </w:t>
       </w:r>
     </w:p>
+    <w:bookmarkEnd w:id="1"/>
     <w:p>
       <w:pPr>
         <w:spacing w:line="240" w:lineRule="auto"/>
@@ -1536,7 +1648,44 @@
           <w:sz w:val="20"/>
           <w:szCs w:val="20"/>
         </w:rPr>
-        <w:t xml:space="preserve">Proficient in Microsoft Visual Studios (Visual C++), Excel, OneNote, PowerPoint, Word </w:t>
+        <w:t>Proficient in</w:t>
+      </w:r>
+      <w:r>
+        <w:rPr>
+          <w:sz w:val="20"/>
+          <w:szCs w:val="20"/>
+        </w:rPr>
+        <w:t xml:space="preserve"> </w:t>
+      </w:r>
+      <w:proofErr w:type="spellStart"/>
+      <w:r>
+        <w:rPr>
+          <w:sz w:val="20"/>
+          <w:szCs w:val="20"/>
+        </w:rPr>
+        <w:t>Matlab</w:t>
+      </w:r>
+      <w:proofErr w:type="spellEnd"/>
+      <w:r>
+        <w:rPr>
+          <w:sz w:val="20"/>
+          <w:szCs w:val="20"/>
+        </w:rPr>
+        <w:t>, C++, Haskell, C, Python, and Microsoft Visual Studio Code</w:t>
+      </w:r>
+      <w:r>
+        <w:rPr>
+          <w:sz w:val="20"/>
+          <w:szCs w:val="20"/>
+        </w:rPr>
+        <w:t xml:space="preserve"> and Office Suite, as well as Multisim</w:t>
+      </w:r>
+      <w:r>
+        <w:rPr>
+          <w:sz w:val="20"/>
+          <w:szCs w:val="20"/>
+        </w:rPr>
+        <w:t xml:space="preserve"> </w:t>
       </w:r>
     </w:p>
     <w:p>
@@ -1558,7 +1707,35 @@
           <w:sz w:val="20"/>
           <w:szCs w:val="20"/>
         </w:rPr>
-        <w:t xml:space="preserve">Moderately proficient programming in </w:t>
+        <w:t xml:space="preserve">Moderately proficient </w:t>
+      </w:r>
+      <w:r>
+        <w:rPr>
+          <w:sz w:val="20"/>
+          <w:szCs w:val="20"/>
+        </w:rPr>
+        <w:t xml:space="preserve">writing SQL, </w:t>
+      </w:r>
+      <w:r>
+        <w:rPr>
+          <w:sz w:val="20"/>
+          <w:szCs w:val="20"/>
+        </w:rPr>
+        <w:t xml:space="preserve">programming in </w:t>
+      </w:r>
+      <w:r>
+        <w:rPr>
+          <w:sz w:val="20"/>
+          <w:szCs w:val="20"/>
+        </w:rPr>
+        <w:t>R,</w:t>
+      </w:r>
+      <w:r>
+        <w:rPr>
+          <w:sz w:val="20"/>
+          <w:szCs w:val="20"/>
+        </w:rPr>
+        <w:t xml:space="preserve"> </w:t>
       </w:r>
       <w:proofErr w:type="spellStart"/>
       <w:r>
@@ -1574,7 +1751,14 @@
           <w:sz w:val="20"/>
           <w:szCs w:val="20"/>
         </w:rPr>
-        <w:t>, C++, Haskell, and C</w:t>
+        <w:t>, and Java,</w:t>
+      </w:r>
+      <w:r>
+        <w:rPr>
+          <w:sz w:val="20"/>
+          <w:szCs w:val="20"/>
+        </w:rPr>
+        <w:t xml:space="preserve"> and using Microsoft Visual Studio</w:t>
       </w:r>
     </w:p>
     <w:p>
@@ -1603,7 +1787,51 @@
           <w:sz w:val="20"/>
           <w:szCs w:val="20"/>
         </w:rPr>
-        <w:t>oderate knowledge of Java (self-taught), UNREAL Engine, and LabVIEW</w:t>
+        <w:t>oderate knowledge of UNREAL Engine,</w:t>
+      </w:r>
+      <w:r>
+        <w:rPr>
+          <w:sz w:val="20"/>
+          <w:szCs w:val="20"/>
+        </w:rPr>
+        <w:t xml:space="preserve"> Arduino,</w:t>
+      </w:r>
+      <w:r>
+        <w:rPr>
+          <w:sz w:val="20"/>
+          <w:szCs w:val="20"/>
+        </w:rPr>
+        <w:t xml:space="preserve"> LabVIEW</w:t>
+      </w:r>
+      <w:r>
+        <w:rPr>
+          <w:sz w:val="20"/>
+          <w:szCs w:val="20"/>
+        </w:rPr>
+        <w:t>,</w:t>
+      </w:r>
+      <w:r>
+        <w:rPr>
+          <w:sz w:val="20"/>
+          <w:szCs w:val="20"/>
+        </w:rPr>
+        <w:t xml:space="preserve"> </w:t>
+      </w:r>
+      <w:proofErr w:type="spellStart"/>
+      <w:r>
+        <w:rPr>
+          <w:sz w:val="20"/>
+          <w:szCs w:val="20"/>
+        </w:rPr>
+        <w:t>Vivado</w:t>
+      </w:r>
+      <w:proofErr w:type="spellEnd"/>
+      <w:r>
+        <w:rPr>
+          <w:sz w:val="20"/>
+          <w:szCs w:val="20"/>
+        </w:rPr>
+        <w:t>, and SolidWorks (self-taught)</w:t>
       </w:r>
     </w:p>
     <w:p>
@@ -1619,17 +1847,17 @@
     </w:p>
     <w:p>
       <w:pPr>
-        <w:pStyle w:val="Heading1"/>
         <w:spacing w:line="240" w:lineRule="auto"/>
-        <w:ind w:left="-5"/>
-        <w:contextualSpacing/>
-        <w:rPr>
-          <w:sz w:val="20"/>
-          <w:szCs w:val="20"/>
-        </w:rPr>
-      </w:pPr>
-      <w:r>
-        <w:rPr>
+        <w:contextualSpacing/>
+        <w:rPr>
+          <w:b/>
+          <w:sz w:val="20"/>
+          <w:szCs w:val="20"/>
+        </w:rPr>
+      </w:pPr>
+      <w:r>
+        <w:rPr>
+          <w:b/>
           <w:sz w:val="20"/>
           <w:szCs w:val="20"/>
         </w:rPr>
@@ -1647,6 +1875,61 @@
       </w:pPr>
       <w:r>
         <w:rPr>
+          <w:b/>
+          <w:sz w:val="20"/>
+          <w:szCs w:val="20"/>
+        </w:rPr>
+        <w:t xml:space="preserve">        Dean’s Excellence Award Finalist, </w:t>
+      </w:r>
+      <w:r>
+        <w:rPr>
+          <w:sz w:val="20"/>
+          <w:szCs w:val="20"/>
+        </w:rPr>
+        <w:t>Phi Kappa Phi- Texas A&amp;M University Chapter</w:t>
+      </w:r>
+      <w:r>
+        <w:rPr>
+          <w:sz w:val="20"/>
+          <w:szCs w:val="20"/>
+        </w:rPr>
+        <w:tab/>
+      </w:r>
+      <w:r>
+        <w:rPr>
+          <w:sz w:val="20"/>
+          <w:szCs w:val="20"/>
+        </w:rPr>
+        <w:tab/>
+      </w:r>
+      <w:r>
+        <w:rPr>
+          <w:sz w:val="20"/>
+          <w:szCs w:val="20"/>
+        </w:rPr>
+        <w:tab/>
+      </w:r>
+      <w:r>
+        <w:rPr>
+          <w:sz w:val="20"/>
+          <w:szCs w:val="20"/>
+        </w:rPr>
+        <w:tab/>
+        <w:t xml:space="preserve">       October 2018</w:t>
+      </w:r>
+    </w:p>
+    <w:p>
+      <w:pPr>
+        <w:spacing w:line="240" w:lineRule="auto"/>
+        <w:contextualSpacing/>
+        <w:rPr>
+          <w:sz w:val="20"/>
+          <w:szCs w:val="20"/>
+        </w:rPr>
+      </w:pPr>
+      <w:r>
+        <w:rPr>
+          <w:b/>
           <w:sz w:val="20"/>
           <w:szCs w:val="20"/>
         </w:rPr>
@@ -1658,72 +1941,66 @@
           <w:sz w:val="20"/>
           <w:szCs w:val="20"/>
         </w:rPr>
-        <w:t>Dean’s Honor Roll,</w:t>
-      </w:r>
-      <w:r>
-        <w:rPr>
-          <w:sz w:val="20"/>
-          <w:szCs w:val="20"/>
-        </w:rPr>
-        <w:t xml:space="preserve"> Dwight Look College of Engineering</w:t>
-      </w:r>
-      <w:r>
-        <w:rPr>
-          <w:sz w:val="20"/>
-          <w:szCs w:val="20"/>
-        </w:rPr>
-        <w:tab/>
-      </w:r>
-      <w:r>
-        <w:rPr>
-          <w:sz w:val="20"/>
-          <w:szCs w:val="20"/>
-        </w:rPr>
-        <w:tab/>
-      </w:r>
-      <w:r>
-        <w:rPr>
-          <w:sz w:val="20"/>
-          <w:szCs w:val="20"/>
-        </w:rPr>
-        <w:tab/>
-        <w:t xml:space="preserve">         </w:t>
-      </w:r>
-      <w:r>
-        <w:rPr>
-          <w:sz w:val="20"/>
-          <w:szCs w:val="20"/>
-        </w:rPr>
-        <w:tab/>
-      </w:r>
-      <w:r>
-        <w:rPr>
-          <w:sz w:val="20"/>
-          <w:szCs w:val="20"/>
-        </w:rPr>
-        <w:tab/>
-        <w:t xml:space="preserve">         </w:t>
-      </w:r>
-      <w:r>
-        <w:rPr>
-          <w:sz w:val="20"/>
-          <w:szCs w:val="20"/>
-        </w:rPr>
-        <w:tab/>
-      </w:r>
-      <w:r>
-        <w:rPr>
-          <w:sz w:val="20"/>
-          <w:szCs w:val="20"/>
-        </w:rPr>
-        <w:t xml:space="preserve">           Fall and Spring</w:t>
-      </w:r>
-      <w:r>
-        <w:rPr>
-          <w:sz w:val="20"/>
-          <w:szCs w:val="20"/>
-        </w:rPr>
-        <w:t xml:space="preserve"> 2017</w:t>
+        <w:t>IAP</w:t>
+      </w:r>
+      <w:r>
+        <w:rPr>
+          <w:b/>
+          <w:sz w:val="20"/>
+          <w:szCs w:val="20"/>
+        </w:rPr>
+        <w:t xml:space="preserve"> Scholarship, </w:t>
+      </w:r>
+      <w:r>
+        <w:rPr>
+          <w:sz w:val="20"/>
+          <w:szCs w:val="20"/>
+        </w:rPr>
+        <w:t>Texas A&amp;M University Industrial Affiliates Program</w:t>
+      </w:r>
+      <w:r>
+        <w:rPr>
+          <w:sz w:val="20"/>
+          <w:szCs w:val="20"/>
+        </w:rPr>
+        <w:tab/>
+      </w:r>
+      <w:r>
+        <w:rPr>
+          <w:sz w:val="20"/>
+          <w:szCs w:val="20"/>
+        </w:rPr>
+        <w:tab/>
+      </w:r>
+      <w:r>
+        <w:rPr>
+          <w:sz w:val="20"/>
+          <w:szCs w:val="20"/>
+        </w:rPr>
+        <w:tab/>
+        <w:t xml:space="preserve">             </w:t>
+      </w:r>
+      <w:r>
+        <w:rPr>
+          <w:sz w:val="20"/>
+          <w:szCs w:val="20"/>
+        </w:rPr>
+        <w:tab/>
+      </w:r>
+      <w:r>
+        <w:rPr>
+          <w:sz w:val="20"/>
+          <w:szCs w:val="20"/>
+        </w:rPr>
+        <w:tab/>
+        <w:t xml:space="preserve">             June 201</w:t>
+      </w:r>
+      <w:r>
+        <w:rPr>
+          <w:sz w:val="20"/>
+          <w:szCs w:val="20"/>
+        </w:rPr>
+        <w:t>8</w:t>
       </w:r>
     </w:p>
     <w:p>
@@ -1779,68 +2056,6 @@
         </w:rPr>
         <w:tab/>
         <w:t xml:space="preserve">       August 2016 – Present</w:t>
-      </w:r>
-    </w:p>
-    <w:p>
-      <w:pPr>
-        <w:spacing w:line="240" w:lineRule="auto"/>
-        <w:contextualSpacing/>
-        <w:rPr>
-          <w:sz w:val="20"/>
-          <w:szCs w:val="20"/>
-        </w:rPr>
-      </w:pPr>
-      <w:r>
-        <w:rPr>
-          <w:b/>
-          <w:sz w:val="20"/>
-          <w:szCs w:val="20"/>
-        </w:rPr>
-        <w:t xml:space="preserve">        Pride Plaque Scholarship, </w:t>
-      </w:r>
-      <w:r>
-        <w:rPr>
-          <w:sz w:val="20"/>
-          <w:szCs w:val="20"/>
-        </w:rPr>
-        <w:t>The Woodlands College Park High School</w:t>
-      </w:r>
-      <w:r>
-        <w:rPr>
-          <w:sz w:val="20"/>
-          <w:szCs w:val="20"/>
-        </w:rPr>
-        <w:tab/>
-      </w:r>
-      <w:r>
-        <w:rPr>
-          <w:sz w:val="20"/>
-          <w:szCs w:val="20"/>
-        </w:rPr>
-        <w:tab/>
-      </w:r>
-      <w:r>
-        <w:rPr>
-          <w:sz w:val="20"/>
-          <w:szCs w:val="20"/>
-        </w:rPr>
-        <w:tab/>
-        <w:t xml:space="preserve">             </w:t>
-      </w:r>
-      <w:r>
-        <w:rPr>
-          <w:sz w:val="20"/>
-          <w:szCs w:val="20"/>
-        </w:rPr>
-        <w:tab/>
-      </w:r>
-      <w:r>
-        <w:rPr>
-          <w:sz w:val="20"/>
-          <w:szCs w:val="20"/>
-        </w:rPr>
-        <w:tab/>
-        <w:t xml:space="preserve">             June 2016</w:t>
       </w:r>
     </w:p>
     <w:p>
@@ -2083,7 +2298,21 @@
           <w:sz w:val="20"/>
           <w:szCs w:val="20"/>
         </w:rPr>
-        <w:t xml:space="preserve"> a group of friends in the Wind Symphony in providing more service in March 2018</w:t>
+        <w:t xml:space="preserve"> a group of friends in the Wind Symphony in providing </w:t>
+      </w:r>
+      <w:r>
+        <w:rPr>
+          <w:sz w:val="20"/>
+          <w:szCs w:val="20"/>
+        </w:rPr>
+        <w:t>additional</w:t>
+      </w:r>
+      <w:r>
+        <w:rPr>
+          <w:sz w:val="20"/>
+          <w:szCs w:val="20"/>
+        </w:rPr>
+        <w:t xml:space="preserve"> service in March 2018</w:t>
       </w:r>
       <w:r>
         <w:rPr>
@@ -2318,6 +2547,130 @@
     </w:lvl>
   </w:abstractNum>
   <w:abstractNum w:abstractNumId="1" w15:restartNumberingAfterBreak="0">
+    <w:nsid w:val="38765685"/>
+    <w:multiLevelType w:val="hybridMultilevel"/>
+    <w:tmpl w:val="4E6AB0E0"/>
+    <w:lvl w:ilvl="0" w:tplc="93047144">
+      <w:start w:val="1"/>
+      <w:numFmt w:val="bullet"/>
+      <w:lvlText w:val="•"/>
+      <w:lvlJc w:val="left"/>
+      <w:pPr>
+        <w:ind w:left="360" w:hanging="360"/>
+      </w:pPr>
+      <w:rPr>
+        <w:rFonts w:ascii="Arial" w:eastAsia="Arial" w:hAnsi="Arial" w:cs="Arial" w:hint="default"/>
+        <w:b w:val="0"/>
+        <w:i w:val="0"/>
+        <w:strike w:val="0"/>
+        <w:dstrike w:val="0"/>
+        <w:color w:val="000000"/>
+        <w:sz w:val="22"/>
+        <w:szCs w:val="22"/>
+        <w:u w:val="none" w:color="000000"/>
+        <w:bdr w:val="none" w:sz="0" w:space="0" w:color="auto"/>
+        <w:shd w:val="clear" w:color="auto" w:fill="auto"/>
+        <w:vertAlign w:val="baseline"/>
+      </w:rPr>
+    </w:lvl>
+    <w:lvl w:ilvl="1" w:tplc="04090003" w:tentative="1">
+      <w:start w:val="1"/>
+      <w:numFmt w:val="bullet"/>
+      <w:lvlText w:val="o"/>
+      <w:lvlJc w:val="left"/>
+      <w:pPr>
+        <w:ind w:left="1080" w:hanging="360"/>
+      </w:pPr>
+      <w:rPr>
+        <w:rFonts w:ascii="Courier New" w:hAnsi="Courier New" w:cs="Courier New" w:hint="default"/>
+      </w:rPr>
+    </w:lvl>
+    <w:lvl w:ilvl="2" w:tplc="04090005" w:tentative="1">
+      <w:start w:val="1"/>
+      <w:numFmt w:val="bullet"/>
+      <w:lvlText w:val=""/>
+      <w:lvlJc w:val="left"/>
+      <w:pPr>
+        <w:ind w:left="1800" w:hanging="360"/>
+      </w:pPr>
+      <w:rPr>
+        <w:rFonts w:ascii="Wingdings" w:hAnsi="Wingdings" w:hint="default"/>
+      </w:rPr>
+    </w:lvl>
+    <w:lvl w:ilvl="3" w:tplc="04090001" w:tentative="1">
+      <w:start w:val="1"/>
+      <w:numFmt w:val="bullet"/>
+      <w:lvlText w:val=""/>
+      <w:lvlJc w:val="left"/>
+      <w:pPr>
+        <w:ind w:left="2520" w:hanging="360"/>
+      </w:pPr>
+      <w:rPr>
+        <w:rFonts w:ascii="Symbol" w:hAnsi="Symbol" w:hint="default"/>
+      </w:rPr>
+    </w:lvl>
+    <w:lvl w:ilvl="4" w:tplc="04090003" w:tentative="1">
+      <w:start w:val="1"/>
+      <w:numFmt w:val="bullet"/>
+      <w:lvlText w:val="o"/>
+      <w:lvlJc w:val="left"/>
+      <w:pPr>
+        <w:ind w:left="3240" w:hanging="360"/>
+      </w:pPr>
+      <w:rPr>
+        <w:rFonts w:ascii="Courier New" w:hAnsi="Courier New" w:cs="Courier New" w:hint="default"/>
+      </w:rPr>
+    </w:lvl>
+    <w:lvl w:ilvl="5" w:tplc="04090005" w:tentative="1">
+      <w:start w:val="1"/>
+      <w:numFmt w:val="bullet"/>
+      <w:lvlText w:val=""/>
+      <w:lvlJc w:val="left"/>
+      <w:pPr>
+        <w:ind w:left="3960" w:hanging="360"/>
+      </w:pPr>
+      <w:rPr>
+        <w:rFonts w:ascii="Wingdings" w:hAnsi="Wingdings" w:hint="default"/>
+      </w:rPr>
+    </w:lvl>
+    <w:lvl w:ilvl="6" w:tplc="04090001" w:tentative="1">
+      <w:start w:val="1"/>
+      <w:numFmt w:val="bullet"/>
+      <w:lvlText w:val=""/>
+      <w:lvlJc w:val="left"/>
+      <w:pPr>
+        <w:ind w:left="4680" w:hanging="360"/>
+      </w:pPr>
+      <w:rPr>
+        <w:rFonts w:ascii="Symbol" w:hAnsi="Symbol" w:hint="default"/>
+      </w:rPr>
+    </w:lvl>
+    <w:lvl w:ilvl="7" w:tplc="04090003" w:tentative="1">
+      <w:start w:val="1"/>
+      <w:numFmt w:val="bullet"/>
+      <w:lvlText w:val="o"/>
+      <w:lvlJc w:val="left"/>
+      <w:pPr>
+        <w:ind w:left="5400" w:hanging="360"/>
+      </w:pPr>
+      <w:rPr>
+        <w:rFonts w:ascii="Courier New" w:hAnsi="Courier New" w:cs="Courier New" w:hint="default"/>
+      </w:rPr>
+    </w:lvl>
+    <w:lvl w:ilvl="8" w:tplc="04090005" w:tentative="1">
+      <w:start w:val="1"/>
+      <w:numFmt w:val="bullet"/>
+      <w:lvlText w:val=""/>
+      <w:lvlJc w:val="left"/>
+      <w:pPr>
+        <w:ind w:left="6120" w:hanging="360"/>
+      </w:pPr>
+      <w:rPr>
+        <w:rFonts w:ascii="Wingdings" w:hAnsi="Wingdings" w:hint="default"/>
+      </w:rPr>
+    </w:lvl>
+  </w:abstractNum>
+  <w:abstractNum w:abstractNumId="2" w15:restartNumberingAfterBreak="0">
     <w:nsid w:val="3F5904CA"/>
     <w:multiLevelType w:val="hybridMultilevel"/>
     <w:tmpl w:val="4BF09DEC"/>
@@ -2430,7 +2783,7 @@
       </w:rPr>
     </w:lvl>
   </w:abstractNum>
-  <w:abstractNum w:abstractNumId="2" w15:restartNumberingAfterBreak="0">
+  <w:abstractNum w:abstractNumId="3" w15:restartNumberingAfterBreak="0">
     <w:nsid w:val="425860CA"/>
     <w:multiLevelType w:val="hybridMultilevel"/>
     <w:tmpl w:val="E9A2AA88"/>
@@ -2554,7 +2907,7 @@
       </w:rPr>
     </w:lvl>
   </w:abstractNum>
-  <w:abstractNum w:abstractNumId="3" w15:restartNumberingAfterBreak="0">
+  <w:abstractNum w:abstractNumId="4" w15:restartNumberingAfterBreak="0">
     <w:nsid w:val="5CAA3463"/>
     <w:multiLevelType w:val="hybridMultilevel"/>
     <w:tmpl w:val="E8FC9A36"/>
@@ -2766,7 +3119,7 @@
       </w:rPr>
     </w:lvl>
   </w:abstractNum>
-  <w:abstractNum w:abstractNumId="4" w15:restartNumberingAfterBreak="0">
+  <w:abstractNum w:abstractNumId="5" w15:restartNumberingAfterBreak="0">
     <w:nsid w:val="77960E07"/>
     <w:multiLevelType w:val="hybridMultilevel"/>
     <w:tmpl w:val="8FBC8DC0"/>
@@ -2979,19 +3332,22 @@
     </w:lvl>
   </w:abstractNum>
   <w:num w:numId="1">
-    <w:abstractNumId w:val="4"/>
+    <w:abstractNumId w:val="5"/>
   </w:num>
   <w:num w:numId="2">
     <w:abstractNumId w:val="0"/>
   </w:num>
   <w:num w:numId="3">
+    <w:abstractNumId w:val="4"/>
+  </w:num>
+  <w:num w:numId="4">
+    <w:abstractNumId w:val="2"/>
+  </w:num>
+  <w:num w:numId="5">
     <w:abstractNumId w:val="3"/>
   </w:num>
-  <w:num w:numId="4">
+  <w:num w:numId="6">
     <w:abstractNumId w:val="1"/>
-  </w:num>
-  <w:num w:numId="5">
-    <w:abstractNumId w:val="2"/>
   </w:num>
 </w:numbering>
 </file>

</xml_diff>